<commit_message>
fixed vpwell bug and added test functions for ampnorm,ddwi and steplen
</commit_message>
<xml_diff>
--- a/docs/FullwaveQC-Documentation.docx
+++ b/docs/FullwaveQC-Documentation.docx
@@ -108,10 +108,7 @@
     <w:p/>
     <w:p/>
     <w:p/>
-    <w:p>
-      <w:bookmarkStart w:id="0" w:name="_GoBack"/>
-      <w:bookmarkEnd w:id="0"/>
-    </w:p>
+    <w:p/>
     <w:p/>
     <w:p/>
     <w:p/>
@@ -831,12 +828,12 @@
       <w:pPr>
         <w:pStyle w:val="Heading1"/>
       </w:pPr>
-      <w:bookmarkStart w:id="1" w:name="_Toc14869245"/>
+      <w:bookmarkStart w:id="0" w:name="_Toc14869245"/>
       <w:r>
         <w:lastRenderedPageBreak/>
         <w:t>Introduction</w:t>
       </w:r>
-      <w:bookmarkEnd w:id="1"/>
+      <w:bookmarkEnd w:id="0"/>
     </w:p>
     <w:p/>
     <w:p/>
@@ -844,21 +841,21 @@
       <w:pPr>
         <w:pStyle w:val="Heading1"/>
       </w:pPr>
-      <w:bookmarkStart w:id="2" w:name="_Toc14869246"/>
+      <w:bookmarkStart w:id="1" w:name="_Toc14869246"/>
       <w:r>
         <w:t>Instalation</w:t>
       </w:r>
-      <w:bookmarkEnd w:id="2"/>
+      <w:bookmarkEnd w:id="1"/>
     </w:p>
     <w:p>
       <w:pPr>
         <w:pStyle w:val="Heading2"/>
       </w:pPr>
-      <w:bookmarkStart w:id="3" w:name="_Toc14869247"/>
+      <w:bookmarkStart w:id="2" w:name="_Toc14869247"/>
       <w:r>
         <w:t>Dependencies</w:t>
       </w:r>
-      <w:bookmarkEnd w:id="3"/>
+      <w:bookmarkEnd w:id="2"/>
     </w:p>
     <w:p/>
     <w:p/>
@@ -866,37 +863,16 @@
       <w:pPr>
         <w:pStyle w:val="Heading1"/>
       </w:pPr>
-      <w:bookmarkStart w:id="4" w:name="_Toc14869248"/>
+      <w:bookmarkStart w:id="3" w:name="_Toc14869248"/>
       <w:r>
         <w:t>USAGE</w:t>
       </w:r>
-      <w:bookmarkEnd w:id="4"/>
+      <w:bookmarkEnd w:id="3"/>
     </w:p>
     <w:p>
       <w:r>
-        <w:t xml:space="preserve">Conjointly with Fullwave3D version </w:t>
+        <w:t>Conjointly with Fullwave3D version ahsdsad and SegyPrep version asjhdsa</w:t>
       </w:r>
-      <w:proofErr w:type="spellStart"/>
-      <w:r>
-        <w:t>ahsdsad</w:t>
-      </w:r>
-      <w:proofErr w:type="spellEnd"/>
-      <w:r>
-        <w:t xml:space="preserve"> and </w:t>
-      </w:r>
-      <w:proofErr w:type="spellStart"/>
-      <w:r>
-        <w:t>SegyPrep</w:t>
-      </w:r>
-      <w:proofErr w:type="spellEnd"/>
-      <w:r>
-        <w:t xml:space="preserve"> version </w:t>
-      </w:r>
-      <w:proofErr w:type="spellStart"/>
-      <w:r>
-        <w:t>asjhdsa</w:t>
-      </w:r>
-      <w:proofErr w:type="spellEnd"/>
     </w:p>
     <w:p>
       <w:r>
@@ -907,9 +883,301 @@
       <w:pPr>
         <w:pStyle w:val="Heading2"/>
       </w:pPr>
-      <w:bookmarkStart w:id="5" w:name="_Toc14869249"/>
+      <w:bookmarkStart w:id="4" w:name="_Toc14869249"/>
       <w:r>
         <w:t>Fullwaveqc.tools</w:t>
+      </w:r>
+      <w:bookmarkEnd w:id="4"/>
+    </w:p>
+    <w:tbl>
+      <w:tblPr>
+        <w:tblStyle w:val="TableGrid"/>
+        <w:tblW w:w="0" w:type="auto"/>
+        <w:tblLook w:val="04A0" w:firstRow="1" w:lastRow="0" w:firstColumn="1" w:lastColumn="0" w:noHBand="0" w:noVBand="1"/>
+      </w:tblPr>
+      <w:tblGrid>
+        <w:gridCol w:w="1510"/>
+        <w:gridCol w:w="7506"/>
+      </w:tblGrid>
+      <w:tr>
+        <w:tc>
+          <w:tcPr>
+            <w:tcW w:w="1510" w:type="dxa"/>
+          </w:tcPr>
+          <w:p>
+            <w:pPr>
+              <w:rPr>
+                <w:b/>
+              </w:rPr>
+            </w:pPr>
+            <w:r>
+              <w:rPr>
+                <w:b/>
+              </w:rPr>
+              <w:t>Function</w:t>
+            </w:r>
+          </w:p>
+        </w:tc>
+        <w:tc>
+          <w:tcPr>
+            <w:tcW w:w="7506" w:type="dxa"/>
+          </w:tcPr>
+          <w:p>
+            <w:r>
+              <w:t>fullwaveqc.tools.load</w:t>
+            </w:r>
+          </w:p>
+        </w:tc>
+      </w:tr>
+      <w:tr>
+        <w:tc>
+          <w:tcPr>
+            <w:tcW w:w="1510" w:type="dxa"/>
+          </w:tcPr>
+          <w:p>
+            <w:r>
+              <w:t>Purpose / Recommended Usage</w:t>
+            </w:r>
+          </w:p>
+        </w:tc>
+        <w:tc>
+          <w:tcPr>
+            <w:tcW w:w="7506" w:type="dxa"/>
+          </w:tcPr>
+          <w:p/>
+        </w:tc>
+      </w:tr>
+      <w:tr>
+        <w:tc>
+          <w:tcPr>
+            <w:tcW w:w="1510" w:type="dxa"/>
+          </w:tcPr>
+          <w:p>
+            <w:r>
+              <w:t>Required Inputs</w:t>
+            </w:r>
+          </w:p>
+        </w:tc>
+        <w:tc>
+          <w:tcPr>
+            <w:tcW w:w="7506" w:type="dxa"/>
+          </w:tcPr>
+          <w:p/>
+        </w:tc>
+      </w:tr>
+      <w:tr>
+        <w:tc>
+          <w:tcPr>
+            <w:tcW w:w="1510" w:type="dxa"/>
+          </w:tcPr>
+          <w:p>
+            <w:r>
+              <w:t>Optional Inputs</w:t>
+            </w:r>
+          </w:p>
+        </w:tc>
+        <w:tc>
+          <w:tcPr>
+            <w:tcW w:w="7506" w:type="dxa"/>
+          </w:tcPr>
+          <w:p/>
+        </w:tc>
+      </w:tr>
+      <w:tr>
+        <w:tc>
+          <w:tcPr>
+            <w:tcW w:w="1510" w:type="dxa"/>
+          </w:tcPr>
+          <w:p>
+            <w:r>
+              <w:t>Outputs</w:t>
+            </w:r>
+          </w:p>
+        </w:tc>
+        <w:tc>
+          <w:tcPr>
+            <w:tcW w:w="7506" w:type="dxa"/>
+          </w:tcPr>
+          <w:p/>
+        </w:tc>
+      </w:tr>
+      <w:tr>
+        <w:tc>
+          <w:tcPr>
+            <w:tcW w:w="1510" w:type="dxa"/>
+          </w:tcPr>
+          <w:p>
+            <w:r>
+              <w:t>Jupyter Example</w:t>
+            </w:r>
+          </w:p>
+        </w:tc>
+        <w:tc>
+          <w:tcPr>
+            <w:tcW w:w="7506" w:type="dxa"/>
+          </w:tcPr>
+          <w:p/>
+        </w:tc>
+      </w:tr>
+      <w:tr>
+        <w:tc>
+          <w:tcPr>
+            <w:tcW w:w="1510" w:type="dxa"/>
+          </w:tcPr>
+          <w:p>
+            <w:r>
+              <w:t>Notes</w:t>
+            </w:r>
+          </w:p>
+        </w:tc>
+        <w:tc>
+          <w:tcPr>
+            <w:tcW w:w="7506" w:type="dxa"/>
+          </w:tcPr>
+          <w:p/>
+        </w:tc>
+      </w:tr>
+    </w:tbl>
+    <w:p/>
+    <w:tbl>
+      <w:tblPr>
+        <w:tblStyle w:val="TableGrid"/>
+        <w:tblW w:w="0" w:type="auto"/>
+        <w:tblLook w:val="04A0" w:firstRow="1" w:lastRow="0" w:firstColumn="1" w:lastColumn="0" w:noHBand="0" w:noVBand="1"/>
+      </w:tblPr>
+      <w:tblGrid>
+        <w:gridCol w:w="1510"/>
+        <w:gridCol w:w="7506"/>
+      </w:tblGrid>
+      <w:tr>
+        <w:tc>
+          <w:tcPr>
+            <w:tcW w:w="1510" w:type="dxa"/>
+          </w:tcPr>
+          <w:p>
+            <w:pPr>
+              <w:rPr>
+                <w:b/>
+              </w:rPr>
+            </w:pPr>
+            <w:r>
+              <w:rPr>
+                <w:b/>
+              </w:rPr>
+              <w:t>Class</w:t>
+            </w:r>
+          </w:p>
+        </w:tc>
+        <w:tc>
+          <w:tcPr>
+            <w:tcW w:w="7506" w:type="dxa"/>
+          </w:tcPr>
+          <w:p>
+            <w:r>
+              <w:t>fullwaveqc.tools.SegyData</w:t>
+            </w:r>
+          </w:p>
+        </w:tc>
+      </w:tr>
+      <w:tr>
+        <w:tc>
+          <w:tcPr>
+            <w:tcW w:w="1510" w:type="dxa"/>
+          </w:tcPr>
+          <w:p>
+            <w:r>
+              <w:t>Purpose / Recommended Usage</w:t>
+            </w:r>
+          </w:p>
+        </w:tc>
+        <w:tc>
+          <w:tcPr>
+            <w:tcW w:w="7506" w:type="dxa"/>
+          </w:tcPr>
+          <w:p/>
+        </w:tc>
+      </w:tr>
+      <w:tr>
+        <w:tc>
+          <w:tcPr>
+            <w:tcW w:w="1510" w:type="dxa"/>
+          </w:tcPr>
+          <w:p>
+            <w:r>
+              <w:t>Initialisation</w:t>
+            </w:r>
+          </w:p>
+        </w:tc>
+        <w:tc>
+          <w:tcPr>
+            <w:tcW w:w="7506" w:type="dxa"/>
+          </w:tcPr>
+          <w:p/>
+        </w:tc>
+      </w:tr>
+      <w:tr>
+        <w:tc>
+          <w:tcPr>
+            <w:tcW w:w="1510" w:type="dxa"/>
+          </w:tcPr>
+          <w:p>
+            <w:r>
+              <w:t>Attributes</w:t>
+            </w:r>
+          </w:p>
+        </w:tc>
+        <w:tc>
+          <w:tcPr>
+            <w:tcW w:w="7506" w:type="dxa"/>
+          </w:tcPr>
+          <w:p/>
+        </w:tc>
+      </w:tr>
+      <w:tr>
+        <w:tc>
+          <w:tcPr>
+            <w:tcW w:w="1510" w:type="dxa"/>
+          </w:tcPr>
+          <w:p>
+            <w:r>
+              <w:t>Jupyter Example</w:t>
+            </w:r>
+          </w:p>
+        </w:tc>
+        <w:tc>
+          <w:tcPr>
+            <w:tcW w:w="7506" w:type="dxa"/>
+          </w:tcPr>
+          <w:p/>
+        </w:tc>
+      </w:tr>
+      <w:tr>
+        <w:tc>
+          <w:tcPr>
+            <w:tcW w:w="1510" w:type="dxa"/>
+          </w:tcPr>
+          <w:p>
+            <w:r>
+              <w:t>Notes</w:t>
+            </w:r>
+          </w:p>
+        </w:tc>
+        <w:tc>
+          <w:tcPr>
+            <w:tcW w:w="7506" w:type="dxa"/>
+          </w:tcPr>
+          <w:p/>
+        </w:tc>
+      </w:tr>
+    </w:tbl>
+    <w:p/>
+    <w:p>
+      <w:pPr>
+        <w:pStyle w:val="Heading2"/>
+      </w:pPr>
+      <w:bookmarkStart w:id="5" w:name="_Toc14869250"/>
+      <w:r>
+        <w:t>Fullwaveqc.geom</w:t>
       </w:r>
       <w:bookmarkEnd w:id="5"/>
     </w:p>
@@ -948,7 +1216,7 @@
           </w:tcPr>
           <w:p>
             <w:r>
-              <w:t>fullwaveqc.tools.load</w:t>
+              <w:t>fullwaveqc.geom.boundarycalc</w:t>
             </w:r>
           </w:p>
         </w:tc>
@@ -978,6 +1246,7 @@
           </w:tcPr>
           <w:p>
             <w:r>
+              <w:lastRenderedPageBreak/>
               <w:t>Required Inputs</w:t>
             </w:r>
           </w:p>
@@ -1043,132 +1312,34 @@
           <w:p/>
         </w:tc>
       </w:tr>
+      <w:tr>
+        <w:tc>
+          <w:tcPr>
+            <w:tcW w:w="1510" w:type="dxa"/>
+          </w:tcPr>
+          <w:p>
+            <w:r>
+              <w:t>Notes</w:t>
+            </w:r>
+          </w:p>
+        </w:tc>
+        <w:tc>
+          <w:tcPr>
+            <w:tcW w:w="7506" w:type="dxa"/>
+          </w:tcPr>
+          <w:p/>
+        </w:tc>
+      </w:tr>
     </w:tbl>
     <w:p/>
-    <w:tbl>
-      <w:tblPr>
-        <w:tblStyle w:val="TableGrid"/>
-        <w:tblW w:w="0" w:type="auto"/>
-        <w:tblLook w:val="04A0" w:firstRow="1" w:lastRow="0" w:firstColumn="1" w:lastColumn="0" w:noHBand="0" w:noVBand="1"/>
-      </w:tblPr>
-      <w:tblGrid>
-        <w:gridCol w:w="1510"/>
-        <w:gridCol w:w="7506"/>
-      </w:tblGrid>
-      <w:tr>
-        <w:tc>
-          <w:tcPr>
-            <w:tcW w:w="1510" w:type="dxa"/>
-          </w:tcPr>
-          <w:p>
-            <w:pPr>
-              <w:rPr>
-                <w:b/>
-              </w:rPr>
-            </w:pPr>
-            <w:r>
-              <w:rPr>
-                <w:b/>
-              </w:rPr>
-              <w:t>Class</w:t>
-            </w:r>
-          </w:p>
-        </w:tc>
-        <w:tc>
-          <w:tcPr>
-            <w:tcW w:w="7506" w:type="dxa"/>
-          </w:tcPr>
-          <w:p>
-            <w:r>
-              <w:t>fullwaveqc.tools.</w:t>
-            </w:r>
-            <w:r>
-              <w:t>SegyData</w:t>
-            </w:r>
-          </w:p>
-        </w:tc>
-      </w:tr>
-      <w:tr>
-        <w:tc>
-          <w:tcPr>
-            <w:tcW w:w="1510" w:type="dxa"/>
-          </w:tcPr>
-          <w:p>
-            <w:r>
-              <w:t>Purpose / Recommended Usage</w:t>
-            </w:r>
-          </w:p>
-        </w:tc>
-        <w:tc>
-          <w:tcPr>
-            <w:tcW w:w="7506" w:type="dxa"/>
-          </w:tcPr>
-          <w:p/>
-        </w:tc>
-      </w:tr>
-      <w:tr>
-        <w:tc>
-          <w:tcPr>
-            <w:tcW w:w="1510" w:type="dxa"/>
-          </w:tcPr>
-          <w:p>
-            <w:r>
-              <w:t>Initialisation</w:t>
-            </w:r>
-          </w:p>
-        </w:tc>
-        <w:tc>
-          <w:tcPr>
-            <w:tcW w:w="7506" w:type="dxa"/>
-          </w:tcPr>
-          <w:p/>
-        </w:tc>
-      </w:tr>
-      <w:tr>
-        <w:tc>
-          <w:tcPr>
-            <w:tcW w:w="1510" w:type="dxa"/>
-          </w:tcPr>
-          <w:p>
-            <w:r>
-              <w:t>Attributes</w:t>
-            </w:r>
-          </w:p>
-        </w:tc>
-        <w:tc>
-          <w:tcPr>
-            <w:tcW w:w="7506" w:type="dxa"/>
-          </w:tcPr>
-          <w:p/>
-        </w:tc>
-      </w:tr>
-      <w:tr>
-        <w:tc>
-          <w:tcPr>
-            <w:tcW w:w="1510" w:type="dxa"/>
-          </w:tcPr>
-          <w:p>
-            <w:r>
-              <w:t>Jupyter Example</w:t>
-            </w:r>
-          </w:p>
-        </w:tc>
-        <w:tc>
-          <w:tcPr>
-            <w:tcW w:w="7506" w:type="dxa"/>
-          </w:tcPr>
-          <w:p/>
-        </w:tc>
-      </w:tr>
-    </w:tbl>
     <w:p/>
     <w:p>
       <w:pPr>
         <w:pStyle w:val="Heading2"/>
       </w:pPr>
-      <w:bookmarkStart w:id="6" w:name="_Toc14869250"/>
+      <w:bookmarkStart w:id="6" w:name="_Toc14869251"/>
       <w:r>
-        <w:t>Fullwaveqc.geom</w:t>
+        <w:t>Fullwaveqc.visual</w:t>
       </w:r>
       <w:bookmarkEnd w:id="6"/>
     </w:p>
@@ -1188,15 +1359,7 @@
             <w:tcW w:w="1510" w:type="dxa"/>
           </w:tcPr>
           <w:p>
-            <w:pPr>
-              <w:rPr>
-                <w:b/>
-              </w:rPr>
-            </w:pPr>
-            <w:r>
-              <w:rPr>
-                <w:b/>
-              </w:rPr>
+            <w:r>
               <w:t>Function</w:t>
             </w:r>
           </w:p>
@@ -1207,7 +1370,7 @@
           </w:tcPr>
           <w:p>
             <w:r>
-              <w:t>fullwaveqc.geom.boundarycalc</w:t>
+              <w:t>fullwaveqc.visual.amplitude</w:t>
             </w:r>
           </w:p>
         </w:tc>
@@ -1255,7 +1418,6 @@
           </w:tcPr>
           <w:p>
             <w:r>
-              <w:lastRenderedPageBreak/>
               <w:t>Optional Inputs</w:t>
             </w:r>
           </w:p>
@@ -1303,19 +1465,26 @@
           <w:p/>
         </w:tc>
       </w:tr>
+      <w:tr>
+        <w:tc>
+          <w:tcPr>
+            <w:tcW w:w="1510" w:type="dxa"/>
+          </w:tcPr>
+          <w:p>
+            <w:r>
+              <w:t>Notes</w:t>
+            </w:r>
+          </w:p>
+        </w:tc>
+        <w:tc>
+          <w:tcPr>
+            <w:tcW w:w="7506" w:type="dxa"/>
+          </w:tcPr>
+          <w:p/>
+        </w:tc>
+      </w:tr>
     </w:tbl>
     <w:p/>
-    <w:p/>
-    <w:p>
-      <w:pPr>
-        <w:pStyle w:val="Heading2"/>
-      </w:pPr>
-      <w:bookmarkStart w:id="7" w:name="_Toc14869251"/>
-      <w:r>
-        <w:t>Fullwaveqc.visual</w:t>
-      </w:r>
-      <w:bookmarkEnd w:id="7"/>
-    </w:p>
     <w:tbl>
       <w:tblPr>
         <w:tblStyle w:val="TableGrid"/>
@@ -1332,19 +1501,38 @@
             <w:tcW w:w="1510" w:type="dxa"/>
           </w:tcPr>
           <w:p>
-            <w:r>
-              <w:t>Function</w:t>
-            </w:r>
-          </w:p>
-        </w:tc>
-        <w:tc>
-          <w:tcPr>
-            <w:tcW w:w="7506" w:type="dxa"/>
-          </w:tcPr>
-          <w:p>
-            <w:r>
-              <w:t>fullwaveqc.visual.amplitude</w:t>
-            </w:r>
+            <w:pPr>
+              <w:rPr>
+                <w:b/>
+              </w:rPr>
+            </w:pPr>
+            <w:r>
+              <w:rPr>
+                <w:b/>
+              </w:rPr>
+              <w:t>Class</w:t>
+            </w:r>
+          </w:p>
+        </w:tc>
+        <w:tc>
+          <w:tcPr>
+            <w:tcW w:w="7506" w:type="dxa"/>
+          </w:tcPr>
+          <w:p>
+            <w:r>
+              <w:t>fullwaveqc.</w:t>
+            </w:r>
+            <w:r>
+              <w:t>visual</w:t>
+            </w:r>
+            <w:r>
+              <w:t>.</w:t>
+            </w:r>
+            <w:r>
+              <w:t>AnimateImshow</w:t>
+            </w:r>
+            <w:bookmarkStart w:id="7" w:name="_GoBack"/>
+            <w:bookmarkEnd w:id="7"/>
           </w:p>
         </w:tc>
       </w:tr>
@@ -1373,43 +1561,25 @@
           </w:tcPr>
           <w:p>
             <w:r>
-              <w:t>Required Inputs</w:t>
-            </w:r>
-          </w:p>
-        </w:tc>
-        <w:tc>
-          <w:tcPr>
-            <w:tcW w:w="7506" w:type="dxa"/>
-          </w:tcPr>
-          <w:p/>
-        </w:tc>
-      </w:tr>
-      <w:tr>
-        <w:tc>
-          <w:tcPr>
-            <w:tcW w:w="1510" w:type="dxa"/>
-          </w:tcPr>
-          <w:p>
-            <w:r>
-              <w:t>Optional Inputs</w:t>
-            </w:r>
-          </w:p>
-        </w:tc>
-        <w:tc>
-          <w:tcPr>
-            <w:tcW w:w="7506" w:type="dxa"/>
-          </w:tcPr>
-          <w:p/>
-        </w:tc>
-      </w:tr>
-      <w:tr>
-        <w:tc>
-          <w:tcPr>
-            <w:tcW w:w="1510" w:type="dxa"/>
-          </w:tcPr>
-          <w:p>
-            <w:r>
-              <w:t>Outputs</w:t>
+              <w:t>Initialisation</w:t>
+            </w:r>
+          </w:p>
+        </w:tc>
+        <w:tc>
+          <w:tcPr>
+            <w:tcW w:w="7506" w:type="dxa"/>
+          </w:tcPr>
+          <w:p/>
+        </w:tc>
+      </w:tr>
+      <w:tr>
+        <w:tc>
+          <w:tcPr>
+            <w:tcW w:w="1510" w:type="dxa"/>
+          </w:tcPr>
+          <w:p>
+            <w:r>
+              <w:t>Attributes</w:t>
             </w:r>
           </w:p>
         </w:tc>
@@ -1428,6 +1598,24 @@
           <w:p>
             <w:r>
               <w:t>Jupyter Example</w:t>
+            </w:r>
+          </w:p>
+        </w:tc>
+        <w:tc>
+          <w:tcPr>
+            <w:tcW w:w="7506" w:type="dxa"/>
+          </w:tcPr>
+          <w:p/>
+        </w:tc>
+      </w:tr>
+      <w:tr>
+        <w:tc>
+          <w:tcPr>
+            <w:tcW w:w="1510" w:type="dxa"/>
+          </w:tcPr>
+          <w:p>
+            <w:r>
+              <w:t>Notes</w:t>
             </w:r>
           </w:p>
         </w:tc>
@@ -1572,6 +1760,24 @@
           <w:p/>
         </w:tc>
       </w:tr>
+      <w:tr>
+        <w:tc>
+          <w:tcPr>
+            <w:tcW w:w="1510" w:type="dxa"/>
+          </w:tcPr>
+          <w:p>
+            <w:r>
+              <w:t>Notes</w:t>
+            </w:r>
+          </w:p>
+        </w:tc>
+        <w:tc>
+          <w:tcPr>
+            <w:tcW w:w="7506" w:type="dxa"/>
+          </w:tcPr>
+          <w:p/>
+        </w:tc>
+      </w:tr>
     </w:tbl>
     <w:p/>
     <w:p>
@@ -1580,6 +1786,7 @@
       </w:pPr>
       <w:bookmarkStart w:id="9" w:name="_Toc14869253"/>
       <w:r>
+        <w:lastRenderedPageBreak/>
         <w:t>Fullwaveqc.siganalysis</w:t>
       </w:r>
       <w:bookmarkEnd w:id="9"/>
@@ -1696,6 +1903,24 @@
           <w:p>
             <w:r>
               <w:t>Jupyter Example</w:t>
+            </w:r>
+          </w:p>
+        </w:tc>
+        <w:tc>
+          <w:tcPr>
+            <w:tcW w:w="7506" w:type="dxa"/>
+          </w:tcPr>
+          <w:p/>
+        </w:tc>
+      </w:tr>
+      <w:tr>
+        <w:tc>
+          <w:tcPr>
+            <w:tcW w:w="1510" w:type="dxa"/>
+          </w:tcPr>
+          <w:p>
+            <w:r>
+              <w:t>Notes</w:t>
             </w:r>
           </w:p>
         </w:tc>
@@ -1799,7 +2024,7 @@
         <w:sz w:val="26"/>
         <w:szCs w:val="26"/>
       </w:rPr>
-      <w:t>2</w:t>
+      <w:t>5</w:t>
     </w:r>
     <w:r>
       <w:rPr>
@@ -3316,7 +3541,7 @@
 </file>
 
 <file path=customXml/itemProps1.xml><?xml version="1.0" encoding="utf-8"?>
-<ds:datastoreItem xmlns:ds="http://schemas.openxmlformats.org/officeDocument/2006/customXml" ds:itemID="{00840223-374C-4BFD-8187-9E7BF5CCBDAE}">
+<ds:datastoreItem xmlns:ds="http://schemas.openxmlformats.org/officeDocument/2006/customXml" ds:itemID="{6839A396-8C63-450A-93A9-5D55E1C5162F}">
   <ds:schemaRefs>
     <ds:schemaRef ds:uri="http://schemas.openxmlformats.org/officeDocument/2006/bibliography"/>
   </ds:schemaRefs>

</xml_diff>